<commit_message>
added csrf_scrnshots and the word document of the explanation_csrf
</commit_message>
<xml_diff>
--- a/explanation_csrf_word.docx
+++ b/explanation_csrf_word.docx
@@ -9,192 +9,23 @@
     </w:p>
     <w:p>
       <w:r>
-        <w:t xml:space="preserve">I exploited the </w:t>
-      </w:r>
-      <w:proofErr w:type="spellStart"/>
-      <w:r>
-        <w:t>csrf</w:t>
-      </w:r>
-      <w:proofErr w:type="spellEnd"/>
-      <w:r>
-        <w:t xml:space="preserve"> vulnerability of the website. I made an html file called </w:t>
-      </w:r>
-      <w:proofErr w:type="spellStart"/>
-      <w:r>
-        <w:t>csrf_nsfw</w:t>
-      </w:r>
-      <w:proofErr w:type="spellEnd"/>
-      <w:r>
-        <w:t xml:space="preserve"> that executes </w:t>
-      </w:r>
-      <w:proofErr w:type="gramStart"/>
-      <w:r>
-        <w:t>a</w:t>
-      </w:r>
-      <w:proofErr w:type="gramEnd"/>
-      <w:r>
-        <w:t xml:space="preserve"> </w:t>
-      </w:r>
-      <w:proofErr w:type="spellStart"/>
-      <w:r>
-        <w:t>img</w:t>
-      </w:r>
-      <w:proofErr w:type="spellEnd"/>
-      <w:r>
-        <w:t xml:space="preserve"> that loads</w:t>
-      </w:r>
-      <w:r>
-        <w:t xml:space="preserve"> </w:t>
-      </w:r>
-      <w:r>
-        <w:t>a script to a link http://3.80.200.34/xvwa/vulnerabilities/csrf/?passwd=freemoney&amp;confirm=freemoney&amp;submit=submi</w:t>
-      </w:r>
-      <w:r>
-        <w:t>t</w:t>
-      </w:r>
-      <w:r>
-        <w:t xml:space="preserve">. The image </w:t>
-      </w:r>
-      <w:proofErr w:type="spellStart"/>
-      <w:r>
-        <w:t>doesnt</w:t>
-      </w:r>
-      <w:proofErr w:type="spellEnd"/>
-      <w:r>
-        <w:t xml:space="preserve"> </w:t>
-      </w:r>
-      <w:proofErr w:type="gramStart"/>
-      <w:r>
-        <w:t>actually load</w:t>
-      </w:r>
-      <w:proofErr w:type="gramEnd"/>
-      <w:r>
-        <w:t xml:space="preserve"> into anything so the victim </w:t>
-      </w:r>
-      <w:proofErr w:type="spellStart"/>
-      <w:r>
-        <w:t>wouldnt</w:t>
-      </w:r>
-      <w:proofErr w:type="spellEnd"/>
-      <w:r>
-        <w:t xml:space="preserve"> know what actually happens.</w:t>
-      </w:r>
-    </w:p>
-    <w:p>
-      <w:r>
-        <w:t xml:space="preserve">This </w:t>
-      </w:r>
-      <w:proofErr w:type="spellStart"/>
-      <w:r>
-        <w:t>js</w:t>
-      </w:r>
-      <w:proofErr w:type="spellEnd"/>
-      <w:r>
-        <w:t xml:space="preserve"> link call by use of image will load that exact link and will fill in password as </w:t>
-      </w:r>
-      <w:proofErr w:type="spellStart"/>
-      <w:r>
-        <w:t>freemoney</w:t>
-      </w:r>
-      <w:proofErr w:type="spellEnd"/>
-      <w:r>
-        <w:t xml:space="preserve"> and confirm as </w:t>
-      </w:r>
-      <w:proofErr w:type="spellStart"/>
-      <w:r>
-        <w:t>freemoney</w:t>
-      </w:r>
-      <w:proofErr w:type="spellEnd"/>
-      <w:r>
-        <w:t xml:space="preserve"> </w:t>
-      </w:r>
-      <w:proofErr w:type="gramStart"/>
-      <w:r>
-        <w:t>and also</w:t>
-      </w:r>
-      <w:proofErr w:type="gramEnd"/>
-      <w:r>
-        <w:t xml:space="preserve"> submit to model how an actual person who decided to change password manually will do. But because the victim is</w:t>
-      </w:r>
-      <w:r>
-        <w:t xml:space="preserve"> </w:t>
-      </w:r>
-      <w:r>
-        <w:t>logged in and the page does not redirect to the actual page, the victim will unknowingly get his password changed by</w:t>
-      </w:r>
-      <w:r>
-        <w:t xml:space="preserve"> </w:t>
-      </w:r>
-      <w:r>
-        <w:t>the attacker.</w:t>
+        <w:t>I exploited the csrf vulnerability of the website. I made an html file called csrf_nsfw that executes a img that loads a script to a link http://3.80.200.34/xvwa/vulnerabilities/csrf/?passwd=freemoney&amp;confirm=freemoney&amp;submit=submit. The image doesnt actually load into anything so the victim wouldnt know what actually happens.</w:t>
+      </w:r>
+    </w:p>
+    <w:p>
+      <w:r>
+        <w:t>This js link call by use of image will load that exact link and will fill in password as freemoney and confirm as freemoney and also submit to model how an actual person who decided to change password manually will do. But because the victim is logged in and the page does not redirect to the actual page, the victim will unknowingly get his password changed by the attacker.</w:t>
       </w:r>
     </w:p>
     <w:p/>
     <w:p>
       <w:r>
-        <w:t xml:space="preserve">2. Is your application subject to this </w:t>
-      </w:r>
-      <w:proofErr w:type="gramStart"/>
-      <w:r>
-        <w:t>particular vulnerability</w:t>
-      </w:r>
-      <w:proofErr w:type="gramEnd"/>
-      <w:r>
-        <w:t>? Why/why not?</w:t>
-      </w:r>
-    </w:p>
-    <w:p>
-      <w:r>
-        <w:t xml:space="preserve">Our application </w:t>
-      </w:r>
-      <w:proofErr w:type="spellStart"/>
-      <w:r>
-        <w:t>parkazes</w:t>
-      </w:r>
-      <w:proofErr w:type="spellEnd"/>
-      <w:r>
-        <w:t xml:space="preserve"> is a mobile app and is not subject to link redirect attacks that fills in password values on click</w:t>
-      </w:r>
-      <w:r>
-        <w:t xml:space="preserve">. </w:t>
-      </w:r>
-      <w:r>
-        <w:t xml:space="preserve">Even if it was form request attack which I tried but for some reason would not actually fill in the form for the </w:t>
-      </w:r>
-      <w:proofErr w:type="spellStart"/>
-      <w:r>
-        <w:t>xvwa</w:t>
-      </w:r>
-      <w:proofErr w:type="spellEnd"/>
-      <w:r>
-        <w:t xml:space="preserve"> website, our app is not vulnerable to request of this type as since webform attacks are different in the </w:t>
-      </w:r>
-      <w:proofErr w:type="spellStart"/>
-      <w:r>
-        <w:t>csrf</w:t>
-      </w:r>
-      <w:proofErr w:type="spellEnd"/>
-      <w:r>
-        <w:t xml:space="preserve"> variant in mobile apps.</w:t>
-      </w:r>
-      <w:r>
-        <w:t xml:space="preserve"> </w:t>
-      </w:r>
-      <w:proofErr w:type="gramStart"/>
-      <w:r>
-        <w:t>Thus</w:t>
-      </w:r>
-      <w:proofErr w:type="gramEnd"/>
-      <w:r>
-        <w:t xml:space="preserve"> our app </w:t>
-      </w:r>
-      <w:proofErr w:type="spellStart"/>
-      <w:r>
-        <w:t>parkaze</w:t>
-      </w:r>
-      <w:proofErr w:type="spellEnd"/>
-      <w:r>
-        <w:t xml:space="preserve"> is not vulnerable to the attack.</w:t>
+        <w:t>2. Is your application subject to this particular vulnerability? Why/why not?</w:t>
+      </w:r>
+    </w:p>
+    <w:p>
+      <w:r>
+        <w:t>Our application parkazes is a mobile app and is not subject to link redirect attacks that fills in password values on click. Even if it was form request attack which I tried but for some reason would not actually fill in the form for the xvwa website, our app is not vulnerable to request of this type as since webform attacks are different in the csrf variant in mobile apps. Thus our app parkaze is not vulnerable to the attack.</w:t>
       </w:r>
     </w:p>
     <w:p>
@@ -204,21 +35,7 @@
     </w:p>
     <w:p>
       <w:r>
-        <w:t xml:space="preserve">We do not handle request forgery attacks via passwords in this application. That is already built upon by the </w:t>
-      </w:r>
-      <w:proofErr w:type="spellStart"/>
-      <w:r>
-        <w:t>parkaze</w:t>
-      </w:r>
-      <w:proofErr w:type="spellEnd"/>
-      <w:r>
-        <w:t xml:space="preserve"> group</w:t>
-      </w:r>
-      <w:r>
-        <w:t xml:space="preserve"> </w:t>
-      </w:r>
-      <w:r>
-        <w:t>prior to us entering the group. It is a mobile app and we handle front end and backend for new/upgraded functionality of</w:t>
+        <w:t>We do not handle request forgery attacks via passwords in this application. That is already built upon by the parkaze group prior to us entering the group. It is a mobile app and we handle front end and backend for new/upgraded functionality of</w:t>
       </w:r>
     </w:p>
     <w:p>
@@ -228,28 +45,37 @@
     </w:p>
     <w:p>
       <w:r>
-        <w:t xml:space="preserve">My public </w:t>
-      </w:r>
-      <w:proofErr w:type="spellStart"/>
-      <w:r>
-        <w:t>ip</w:t>
-      </w:r>
-      <w:proofErr w:type="spellEnd"/>
-      <w:r>
-        <w:t>:</w:t>
-      </w:r>
-    </w:p>
-    <w:p>
-      <w:r>
-        <w:t>2601:182:cd01:9a</w:t>
-      </w:r>
-      <w:proofErr w:type="gramStart"/>
-      <w:r>
-        <w:t>83:d</w:t>
-      </w:r>
-      <w:proofErr w:type="gramEnd"/>
-      <w:r>
-        <w:t>1a2:5fb5:876f:ce8c</w:t>
+        <w:t>My public ip:</w:t>
+      </w:r>
+    </w:p>
+    <w:p>
+      <w:r>
+        <w:t>2601:182:cd01:9a83:d1a2:5fb5:876f:ce8c</w:t>
+      </w:r>
+    </w:p>
+    <w:p>
+      <w:r>
+        <w:t>2</w:t>
+      </w:r>
+      <w:r>
+        <w:rPr>
+          <w:vertAlign w:val="superscript"/>
+        </w:rPr>
+        <w:t>nd</w:t>
+      </w:r>
+      <w:r>
+        <w:t xml:space="preserve"> time for the screen shots:</w:t>
+      </w:r>
+    </w:p>
+    <w:p>
+      <w:r>
+        <w:rPr>
+          <w:rFonts w:ascii="Arial" w:hAnsi="Arial" w:cs="Arial"/>
+          <w:sz w:val="36"/>
+          <w:szCs w:val="36"/>
+          <w:shd w:val="clear" w:color="auto" w:fill="FFFFFF"/>
+        </w:rPr>
+        <w:t>2601:182:cd01:9a83:e5b0:fbfe:fc50:90b6</w:t>
       </w:r>
     </w:p>
     <w:sectPr>
@@ -260,6 +86,56 @@
     </w:sectPr>
   </w:body>
 </w:document>
+</file>
+
+<file path=word/endnotes.xml><?xml version="1.0" encoding="utf-8"?>
+<w:endnotes xmlns:wpc="http://schemas.microsoft.com/office/word/2010/wordprocessingCanvas" xmlns:cx="http://schemas.microsoft.com/office/drawing/2014/chartex" xmlns:cx1="http://schemas.microsoft.com/office/drawing/2015/9/8/chartex" xmlns:cx2="http://schemas.microsoft.com/office/drawing/2015/10/21/chartex" xmlns:cx3="http://schemas.microsoft.com/office/drawing/2016/5/9/chartex" xmlns:cx4="http://schemas.microsoft.com/office/drawing/2016/5/10/chartex" xmlns:cx5="http://schemas.microsoft.com/office/drawing/2016/5/11/chartex" xmlns:cx6="http://schemas.microsoft.com/office/drawing/2016/5/12/chartex" xmlns:cx7="http://schemas.microsoft.com/office/drawing/2016/5/13/chartex" xmlns:cx8="http://schemas.microsoft.com/office/drawing/2016/5/14/chartex" xmlns:mc="http://schemas.openxmlformats.org/markup-compatibility/2006" xmlns:aink="http://schemas.microsoft.com/office/drawing/2016/ink" xmlns:am3d="http://schemas.microsoft.com/office/drawing/2017/model3d" xmlns:o="urn:schemas-microsoft-com:office:office" xmlns:r="http://schemas.openxmlformats.org/officeDocument/2006/relationships" xmlns:m="http://schemas.openxmlformats.org/officeDocument/2006/math" xmlns:v="urn:schemas-microsoft-com:vml" xmlns:wp14="http://schemas.microsoft.com/office/word/2010/wordprocessingDrawing" xmlns:wp="http://schemas.openxmlformats.org/drawingml/2006/wordprocessingDrawing" xmlns:w10="urn:schemas-microsoft-com:office:word" xmlns:w="http://schemas.openxmlformats.org/wordprocessingml/2006/main" xmlns:w14="http://schemas.microsoft.com/office/word/2010/wordml" xmlns:w15="http://schemas.microsoft.com/office/word/2012/wordml" xmlns:w16cid="http://schemas.microsoft.com/office/word/2016/wordml/cid" xmlns:w16se="http://schemas.microsoft.com/office/word/2015/wordml/symex" xmlns:wpg="http://schemas.microsoft.com/office/word/2010/wordprocessingGroup" xmlns:wpi="http://schemas.microsoft.com/office/word/2010/wordprocessingInk" xmlns:wne="http://schemas.microsoft.com/office/word/2006/wordml" xmlns:wps="http://schemas.microsoft.com/office/word/2010/wordprocessingShape" mc:Ignorable="w14 w15 w16se w16cid wp14">
+  <w:endnote w:type="separator" w:id="-1">
+    <w:p>
+      <w:pPr>
+        <w:spacing w:after="0" w:line="240" w:lineRule="auto"/>
+      </w:pPr>
+      <w:r>
+        <w:separator/>
+      </w:r>
+    </w:p>
+  </w:endnote>
+  <w:endnote w:type="continuationSeparator" w:id="0">
+    <w:p>
+      <w:pPr>
+        <w:spacing w:after="0" w:line="240" w:lineRule="auto"/>
+      </w:pPr>
+      <w:r>
+        <w:continuationSeparator/>
+      </w:r>
+    </w:p>
+  </w:endnote>
+</w:endnotes>
+</file>
+
+<file path=word/footnotes.xml><?xml version="1.0" encoding="utf-8"?>
+<w:footnotes xmlns:wpc="http://schemas.microsoft.com/office/word/2010/wordprocessingCanvas" xmlns:cx="http://schemas.microsoft.com/office/drawing/2014/chartex" xmlns:cx1="http://schemas.microsoft.com/office/drawing/2015/9/8/chartex" xmlns:cx2="http://schemas.microsoft.com/office/drawing/2015/10/21/chartex" xmlns:cx3="http://schemas.microsoft.com/office/drawing/2016/5/9/chartex" xmlns:cx4="http://schemas.microsoft.com/office/drawing/2016/5/10/chartex" xmlns:cx5="http://schemas.microsoft.com/office/drawing/2016/5/11/chartex" xmlns:cx6="http://schemas.microsoft.com/office/drawing/2016/5/12/chartex" xmlns:cx7="http://schemas.microsoft.com/office/drawing/2016/5/13/chartex" xmlns:cx8="http://schemas.microsoft.com/office/drawing/2016/5/14/chartex" xmlns:mc="http://schemas.openxmlformats.org/markup-compatibility/2006" xmlns:aink="http://schemas.microsoft.com/office/drawing/2016/ink" xmlns:am3d="http://schemas.microsoft.com/office/drawing/2017/model3d" xmlns:o="urn:schemas-microsoft-com:office:office" xmlns:r="http://schemas.openxmlformats.org/officeDocument/2006/relationships" xmlns:m="http://schemas.openxmlformats.org/officeDocument/2006/math" xmlns:v="urn:schemas-microsoft-com:vml" xmlns:wp14="http://schemas.microsoft.com/office/word/2010/wordprocessingDrawing" xmlns:wp="http://schemas.openxmlformats.org/drawingml/2006/wordprocessingDrawing" xmlns:w10="urn:schemas-microsoft-com:office:word" xmlns:w="http://schemas.openxmlformats.org/wordprocessingml/2006/main" xmlns:w14="http://schemas.microsoft.com/office/word/2010/wordml" xmlns:w15="http://schemas.microsoft.com/office/word/2012/wordml" xmlns:w16cid="http://schemas.microsoft.com/office/word/2016/wordml/cid" xmlns:w16se="http://schemas.microsoft.com/office/word/2015/wordml/symex" xmlns:wpg="http://schemas.microsoft.com/office/word/2010/wordprocessingGroup" xmlns:wpi="http://schemas.microsoft.com/office/word/2010/wordprocessingInk" xmlns:wne="http://schemas.microsoft.com/office/word/2006/wordml" xmlns:wps="http://schemas.microsoft.com/office/word/2010/wordprocessingShape" mc:Ignorable="w14 w15 w16se w16cid wp14">
+  <w:footnote w:type="separator" w:id="-1">
+    <w:p>
+      <w:pPr>
+        <w:spacing w:after="0" w:line="240" w:lineRule="auto"/>
+      </w:pPr>
+      <w:r>
+        <w:separator/>
+      </w:r>
+    </w:p>
+  </w:footnote>
+  <w:footnote w:type="continuationSeparator" w:id="0">
+    <w:p>
+      <w:pPr>
+        <w:spacing w:after="0" w:line="240" w:lineRule="auto"/>
+      </w:pPr>
+      <w:r>
+        <w:continuationSeparator/>
+      </w:r>
+    </w:p>
+  </w:footnote>
+</w:footnotes>
 </file>
 
 <file path=word/styles.xml><?xml version="1.0" encoding="utf-8"?>
@@ -688,6 +564,50 @@
     <w:semiHidden/>
     <w:unhideWhenUsed/>
   </w:style>
+  <w:style w:type="paragraph" w:styleId="Header">
+    <w:name w:val="header"/>
+    <w:basedOn w:val="Normal"/>
+    <w:link w:val="HeaderChar"/>
+    <w:uiPriority w:val="99"/>
+    <w:unhideWhenUsed/>
+    <w:rsid w:val="006353E6"/>
+    <w:pPr>
+      <w:tabs>
+        <w:tab w:val="center" w:pos="4680"/>
+        <w:tab w:val="right" w:pos="9360"/>
+      </w:tabs>
+      <w:spacing w:after="0" w:line="240" w:lineRule="auto"/>
+    </w:pPr>
+  </w:style>
+  <w:style w:type="character" w:customStyle="1" w:styleId="HeaderChar">
+    <w:name w:val="Header Char"/>
+    <w:basedOn w:val="DefaultParagraphFont"/>
+    <w:link w:val="Header"/>
+    <w:uiPriority w:val="99"/>
+    <w:rsid w:val="006353E6"/>
+  </w:style>
+  <w:style w:type="paragraph" w:styleId="Footer">
+    <w:name w:val="footer"/>
+    <w:basedOn w:val="Normal"/>
+    <w:link w:val="FooterChar"/>
+    <w:uiPriority w:val="99"/>
+    <w:unhideWhenUsed/>
+    <w:rsid w:val="006353E6"/>
+    <w:pPr>
+      <w:tabs>
+        <w:tab w:val="center" w:pos="4680"/>
+        <w:tab w:val="right" w:pos="9360"/>
+      </w:tabs>
+      <w:spacing w:after="0" w:line="240" w:lineRule="auto"/>
+    </w:pPr>
+  </w:style>
+  <w:style w:type="character" w:customStyle="1" w:styleId="FooterChar">
+    <w:name w:val="Footer Char"/>
+    <w:basedOn w:val="DefaultParagraphFont"/>
+    <w:link w:val="Footer"/>
+    <w:uiPriority w:val="99"/>
+    <w:rsid w:val="006353E6"/>
+  </w:style>
 </w:styles>
 </file>
 

</xml_diff>

<commit_message>
put everything into this document including code
</commit_message>
<xml_diff>
--- a/explanation_csrf_word.docx
+++ b/explanation_csrf_word.docx
@@ -9,6 +9,60 @@
     </w:p>
     <w:p>
       <w:r>
+        <w:t>Heres the html code that the victim user has to click:</w:t>
+      </w:r>
+    </w:p>
+    <w:p>
+      <w:r>
+        <w:t>&lt;html&gt;</w:t>
+      </w:r>
+    </w:p>
+    <w:p>
+      <w:r>
+        <w:tab/>
+        <w:t>&lt;body&gt;</w:t>
+      </w:r>
+    </w:p>
+    <w:p>
+      <w:r>
+        <w:tab/>
+      </w:r>
+      <w:r>
+        <w:tab/>
+        <w:t>&lt;img src="http://3.80.200.34/xvwa/vulnerabilities/csrf/?passwd=freemoney&amp;confirm=freemoney&amp;submit=submit" onerror = "loadImage()"&gt;</w:t>
+      </w:r>
+    </w:p>
+    <w:p>
+      <w:r>
+        <w:tab/>
+      </w:r>
+      <w:r>
+        <w:tab/>
+        <w:t>&lt;script&gt;</w:t>
+      </w:r>
+    </w:p>
+    <w:p>
+      <w:r>
+        <w:tab/>
+      </w:r>
+      <w:r>
+        <w:tab/>
+        <w:t>&lt;/script&gt;</w:t>
+      </w:r>
+    </w:p>
+    <w:p>
+      <w:r>
+        <w:tab/>
+        <w:t>&lt;/body&gt;</w:t>
+      </w:r>
+    </w:p>
+    <w:p>
+      <w:r>
+        <w:t>&lt;/html</w:t>
+      </w:r>
+    </w:p>
+    <w:p>
+      <w:r>
         <w:t>I exploited the csrf vulnerability of the website. I made an html file called csrf_nsfw that executes a img that loads a script to a link http://3.80.200.34/xvwa/vulnerabilities/csrf/?passwd=freemoney&amp;confirm=freemoney&amp;submit=submit. The image doesnt actually load into anything so the victim wouldnt know what actually happens.</w:t>
       </w:r>
     </w:p>
@@ -68,15 +122,309 @@
       </w:r>
     </w:p>
     <w:p>
-      <w:r>
-        <w:rPr>
-          <w:rFonts w:ascii="Arial" w:hAnsi="Arial" w:cs="Arial"/>
-          <w:sz w:val="36"/>
-          <w:szCs w:val="36"/>
-          <w:shd w:val="clear" w:color="auto" w:fill="FFFFFF"/>
-        </w:rPr>
+      <w:pPr>
+        <w:rPr>
+          <w:rFonts w:ascii="Arial" w:hAnsi="Arial" w:cs="Arial"/>
+          <w:sz w:val="36"/>
+          <w:szCs w:val="36"/>
+          <w:shd w:val="clear" w:color="auto" w:fill="FFFFFF"/>
+        </w:rPr>
+      </w:pPr>
+      <w:r>
+        <w:rPr>
+          <w:rFonts w:ascii="Arial" w:hAnsi="Arial" w:cs="Arial"/>
+          <w:sz w:val="36"/>
+          <w:szCs w:val="36"/>
+          <w:shd w:val="clear" w:color="auto" w:fill="FFFFFF"/>
+        </w:rPr>
+        <w:lastRenderedPageBreak/>
         <w:t>2601:182:cd01:9a83:e5b0:fbfe:fc50:90b6</w:t>
       </w:r>
+    </w:p>
+    <w:p>
+      <w:pPr>
+        <w:rPr>
+          <w:rFonts w:ascii="Arial" w:hAnsi="Arial" w:cs="Arial"/>
+          <w:sz w:val="36"/>
+          <w:szCs w:val="36"/>
+          <w:shd w:val="clear" w:color="auto" w:fill="FFFFFF"/>
+        </w:rPr>
+      </w:pPr>
+      <w:r>
+        <w:rPr>
+          <w:rFonts w:ascii="Arial" w:hAnsi="Arial" w:cs="Arial"/>
+          <w:sz w:val="36"/>
+          <w:szCs w:val="36"/>
+          <w:shd w:val="clear" w:color="auto" w:fill="FFFFFF"/>
+        </w:rPr>
+        <w:t>ScreenShots:</w:t>
+      </w:r>
+    </w:p>
+    <w:p>
+      <w:pPr>
+        <w:rPr>
+          <w:rFonts w:ascii="Arial" w:hAnsi="Arial" w:cs="Arial"/>
+          <w:sz w:val="36"/>
+          <w:szCs w:val="36"/>
+          <w:shd w:val="clear" w:color="auto" w:fill="FFFFFF"/>
+        </w:rPr>
+      </w:pPr>
+      <w:r>
+        <w:rPr>
+          <w:rFonts w:ascii="Arial" w:hAnsi="Arial" w:cs="Arial"/>
+          <w:sz w:val="36"/>
+          <w:szCs w:val="36"/>
+          <w:shd w:val="clear" w:color="auto" w:fill="FFFFFF"/>
+        </w:rPr>
+        <w:t>1.</w:t>
+      </w:r>
+    </w:p>
+    <w:p>
+      <w:pPr>
+        <w:rPr>
+          <w:rFonts w:ascii="Arial" w:hAnsi="Arial" w:cs="Arial"/>
+          <w:sz w:val="36"/>
+          <w:szCs w:val="36"/>
+          <w:shd w:val="clear" w:color="auto" w:fill="FFFFFF"/>
+        </w:rPr>
+      </w:pPr>
+      <w:r>
+        <w:rPr>
+          <w:rFonts w:ascii="Arial" w:hAnsi="Arial" w:cs="Arial"/>
+          <w:sz w:val="36"/>
+          <w:szCs w:val="36"/>
+          <w:shd w:val="clear" w:color="auto" w:fill="FFFFFF"/>
+        </w:rPr>
+        <w:t>Client opens un unsuspecting html file while logged in…</w:t>
+      </w:r>
+    </w:p>
+    <w:p>
+      <w:pPr>
+        <w:rPr>
+          <w:rFonts w:ascii="Arial" w:hAnsi="Arial" w:cs="Arial"/>
+          <w:sz w:val="36"/>
+          <w:szCs w:val="36"/>
+          <w:shd w:val="clear" w:color="auto" w:fill="FFFFFF"/>
+        </w:rPr>
+      </w:pPr>
+      <w:r>
+        <w:rPr>
+          <w:noProof/>
+        </w:rPr>
+        <w:drawing>
+          <wp:inline distT="0" distB="0" distL="0" distR="0" wp14:anchorId="64ED1E1C" wp14:editId="0098364A">
+            <wp:extent cx="5943600" cy="1743710"/>
+            <wp:effectExtent l="0" t="0" r="0" b="8890"/>
+            <wp:docPr id="2" name="Picture 2"/>
+            <wp:cNvGraphicFramePr>
+              <a:graphicFrameLocks xmlns:a="http://schemas.openxmlformats.org/drawingml/2006/main" noChangeAspect="1"/>
+            </wp:cNvGraphicFramePr>
+            <a:graphic xmlns:a="http://schemas.openxmlformats.org/drawingml/2006/main">
+              <a:graphicData uri="http://schemas.openxmlformats.org/drawingml/2006/picture">
+                <pic:pic xmlns:pic="http://schemas.openxmlformats.org/drawingml/2006/picture">
+                  <pic:nvPicPr>
+                    <pic:cNvPr id="1" name=""/>
+                    <pic:cNvPicPr/>
+                  </pic:nvPicPr>
+                  <pic:blipFill>
+                    <a:blip r:embed="rId6"/>
+                    <a:stretch>
+                      <a:fillRect/>
+                    </a:stretch>
+                  </pic:blipFill>
+                  <pic:spPr>
+                    <a:xfrm>
+                      <a:off x="0" y="0"/>
+                      <a:ext cx="5943600" cy="1743710"/>
+                    </a:xfrm>
+                    <a:prstGeom prst="rect">
+                      <a:avLst/>
+                    </a:prstGeom>
+                  </pic:spPr>
+                </pic:pic>
+              </a:graphicData>
+            </a:graphic>
+          </wp:inline>
+        </w:drawing>
+      </w:r>
+    </w:p>
+    <w:p>
+      <w:pPr>
+        <w:rPr>
+          <w:rFonts w:ascii="Arial" w:hAnsi="Arial" w:cs="Arial"/>
+          <w:sz w:val="36"/>
+          <w:szCs w:val="36"/>
+          <w:shd w:val="clear" w:color="auto" w:fill="FFFFFF"/>
+        </w:rPr>
+      </w:pPr>
+      <w:r>
+        <w:rPr>
+          <w:rFonts w:ascii="Arial" w:hAnsi="Arial" w:cs="Arial"/>
+          <w:sz w:val="36"/>
+          <w:szCs w:val="36"/>
+          <w:shd w:val="clear" w:color="auto" w:fill="FFFFFF"/>
+        </w:rPr>
+        <w:t>2.</w:t>
+      </w:r>
+    </w:p>
+    <w:p>
+      <w:pPr>
+        <w:rPr>
+          <w:rFonts w:ascii="Arial" w:hAnsi="Arial" w:cs="Arial"/>
+          <w:sz w:val="36"/>
+          <w:szCs w:val="36"/>
+          <w:shd w:val="clear" w:color="auto" w:fill="FFFFFF"/>
+        </w:rPr>
+      </w:pPr>
+      <w:r>
+        <w:rPr>
+          <w:rFonts w:ascii="Arial" w:hAnsi="Arial" w:cs="Arial"/>
+          <w:sz w:val="36"/>
+          <w:szCs w:val="36"/>
+          <w:shd w:val="clear" w:color="auto" w:fill="FFFFFF"/>
+        </w:rPr>
+        <w:t>Opens a weird broken error image but if you are logged in it will change the password…:</w:t>
+      </w:r>
+    </w:p>
+    <w:p>
+      <w:pPr>
+        <w:rPr>
+          <w:rFonts w:ascii="Arial" w:hAnsi="Arial" w:cs="Arial"/>
+          <w:sz w:val="36"/>
+          <w:szCs w:val="36"/>
+          <w:shd w:val="clear" w:color="auto" w:fill="FFFFFF"/>
+        </w:rPr>
+      </w:pPr>
+      <w:r>
+        <w:rPr>
+          <w:noProof/>
+        </w:rPr>
+        <w:drawing>
+          <wp:inline distT="0" distB="0" distL="0" distR="0" wp14:anchorId="3ED2CF56" wp14:editId="2F4BD01A">
+            <wp:extent cx="5943600" cy="3021330"/>
+            <wp:effectExtent l="0" t="0" r="0" b="7620"/>
+            <wp:docPr id="3" name="Picture 3"/>
+            <wp:cNvGraphicFramePr>
+              <a:graphicFrameLocks xmlns:a="http://schemas.openxmlformats.org/drawingml/2006/main" noChangeAspect="1"/>
+            </wp:cNvGraphicFramePr>
+            <a:graphic xmlns:a="http://schemas.openxmlformats.org/drawingml/2006/main">
+              <a:graphicData uri="http://schemas.openxmlformats.org/drawingml/2006/picture">
+                <pic:pic xmlns:pic="http://schemas.openxmlformats.org/drawingml/2006/picture">
+                  <pic:nvPicPr>
+                    <pic:cNvPr id="1" name=""/>
+                    <pic:cNvPicPr/>
+                  </pic:nvPicPr>
+                  <pic:blipFill>
+                    <a:blip r:embed="rId7"/>
+                    <a:stretch>
+                      <a:fillRect/>
+                    </a:stretch>
+                  </pic:blipFill>
+                  <pic:spPr>
+                    <a:xfrm>
+                      <a:off x="0" y="0"/>
+                      <a:ext cx="5943600" cy="3021330"/>
+                    </a:xfrm>
+                    <a:prstGeom prst="rect">
+                      <a:avLst/>
+                    </a:prstGeom>
+                  </pic:spPr>
+                </pic:pic>
+              </a:graphicData>
+            </a:graphic>
+          </wp:inline>
+        </w:drawing>
+      </w:r>
+    </w:p>
+    <w:p>
+      <w:pPr>
+        <w:rPr>
+          <w:rFonts w:ascii="Arial" w:hAnsi="Arial" w:cs="Arial"/>
+          <w:sz w:val="36"/>
+          <w:szCs w:val="36"/>
+          <w:shd w:val="clear" w:color="auto" w:fill="FFFFFF"/>
+        </w:rPr>
+      </w:pPr>
+    </w:p>
+    <w:p>
+      <w:pPr>
+        <w:rPr>
+          <w:rFonts w:ascii="Arial" w:hAnsi="Arial" w:cs="Arial"/>
+          <w:sz w:val="36"/>
+          <w:szCs w:val="36"/>
+          <w:shd w:val="clear" w:color="auto" w:fill="FFFFFF"/>
+        </w:rPr>
+      </w:pPr>
+      <w:r>
+        <w:rPr>
+          <w:rFonts w:ascii="Arial" w:hAnsi="Arial" w:cs="Arial"/>
+          <w:sz w:val="36"/>
+          <w:szCs w:val="36"/>
+          <w:shd w:val="clear" w:color="auto" w:fill="FFFFFF"/>
+        </w:rPr>
+        <w:lastRenderedPageBreak/>
+        <w:t>3. Relog now with the new password, in this case the password will now be automatically “freemoney”</w:t>
+      </w:r>
+    </w:p>
+    <w:p>
+      <w:pPr>
+        <w:rPr>
+          <w:rFonts w:ascii="Arial" w:hAnsi="Arial" w:cs="Arial"/>
+          <w:sz w:val="36"/>
+          <w:szCs w:val="36"/>
+          <w:shd w:val="clear" w:color="auto" w:fill="FFFFFF"/>
+        </w:rPr>
+      </w:pPr>
+      <w:r>
+        <w:rPr>
+          <w:noProof/>
+        </w:rPr>
+        <w:drawing>
+          <wp:inline distT="0" distB="0" distL="0" distR="0" wp14:anchorId="74AAFC1E" wp14:editId="2FCEC383">
+            <wp:extent cx="5943600" cy="3597275"/>
+            <wp:effectExtent l="0" t="0" r="0" b="3175"/>
+            <wp:docPr id="1" name="Picture 1"/>
+            <wp:cNvGraphicFramePr>
+              <a:graphicFrameLocks xmlns:a="http://schemas.openxmlformats.org/drawingml/2006/main" noChangeAspect="1"/>
+            </wp:cNvGraphicFramePr>
+            <a:graphic xmlns:a="http://schemas.openxmlformats.org/drawingml/2006/main">
+              <a:graphicData uri="http://schemas.openxmlformats.org/drawingml/2006/picture">
+                <pic:pic xmlns:pic="http://schemas.openxmlformats.org/drawingml/2006/picture">
+                  <pic:nvPicPr>
+                    <pic:cNvPr id="1" name=""/>
+                    <pic:cNvPicPr/>
+                  </pic:nvPicPr>
+                  <pic:blipFill>
+                    <a:blip r:embed="rId8"/>
+                    <a:stretch>
+                      <a:fillRect/>
+                    </a:stretch>
+                  </pic:blipFill>
+                  <pic:spPr>
+                    <a:xfrm>
+                      <a:off x="0" y="0"/>
+                      <a:ext cx="5943600" cy="3597275"/>
+                    </a:xfrm>
+                    <a:prstGeom prst="rect">
+                      <a:avLst/>
+                    </a:prstGeom>
+                  </pic:spPr>
+                </pic:pic>
+              </a:graphicData>
+            </a:graphic>
+          </wp:inline>
+        </w:drawing>
+      </w:r>
+    </w:p>
+    <w:p>
+      <w:pPr>
+        <w:rPr>
+          <w:rFonts w:ascii="Arial" w:hAnsi="Arial" w:cs="Arial"/>
+          <w:sz w:val="36"/>
+          <w:szCs w:val="36"/>
+          <w:shd w:val="clear" w:color="auto" w:fill="FFFFFF"/>
+        </w:rPr>
+      </w:pPr>
     </w:p>
     <w:sectPr>
       <w:pgSz w:w="12240" w:h="15840"/>
@@ -608,6 +956,17 @@
     <w:uiPriority w:val="99"/>
     <w:rsid w:val="006353E6"/>
   </w:style>
+  <w:style w:type="paragraph" w:styleId="ListParagraph">
+    <w:name w:val="List Paragraph"/>
+    <w:basedOn w:val="Normal"/>
+    <w:uiPriority w:val="34"/>
+    <w:qFormat/>
+    <w:rsid w:val="00A43922"/>
+    <w:pPr>
+      <w:ind w:left="720"/>
+      <w:contextualSpacing/>
+    </w:pPr>
+  </w:style>
 </w:styles>
 </file>
 

</xml_diff>